<commit_message>
update file cai dat moi truong
</commit_message>
<xml_diff>
--- a/progress-report/Tuần 1/CAI DAT MOI TRUONG.docx
+++ b/progress-report/Tuần 1/CAI DAT MOI TRUONG.docx
@@ -61,6 +61,23 @@
       <w:pPr>
         <w:jc w:val="both"/>
       </w:pPr>
+      <w:r>
+        <w:tab/>
+        <w:t xml:space="preserve">Cài đặt Visual Studio Code tại đường link:      </w:t>
+      </w:r>
+      <w:hyperlink r:id="rId6" w:history="1">
+        <w:r>
+          <w:rPr>
+            <w:rStyle w:val="Hyperlink"/>
+          </w:rPr>
+          <w:t>https://code.visualstudio.com/</w:t>
+        </w:r>
+      </w:hyperlink>
+    </w:p>
+    <w:p>
+      <w:pPr>
+        <w:jc w:val="both"/>
+      </w:pPr>
     </w:p>
     <w:p>
       <w:pPr>
@@ -105,13 +122,7 @@
         <w:t>node -v</w:t>
       </w:r>
       <w:r>
-        <w:t xml:space="preserve">  </w:t>
-      </w:r>
-      <w:r>
-        <w:t>//</w:t>
-      </w:r>
-      <w:r>
-        <w:t xml:space="preserve"> Kiểm tra phiên bản Node.js</w:t>
+        <w:t xml:space="preserve">  // Kiểm tra phiên bản Node.js</w:t>
       </w:r>
     </w:p>
     <w:p>
@@ -132,13 +143,7 @@
         <w:t>npm -v</w:t>
       </w:r>
       <w:r>
-        <w:t xml:space="preserve">   </w:t>
-      </w:r>
-      <w:r>
-        <w:t>//</w:t>
-      </w:r>
-      <w:r>
-        <w:t>Kiểm tra phiên bản npm</w:t>
+        <w:t xml:space="preserve">   //Kiểm tra phiên bản npm</w:t>
       </w:r>
     </w:p>
     <w:p>
@@ -160,19 +165,17 @@
       </w:pPr>
       <w:r>
         <w:tab/>
-      </w:r>
-      <w:r>
-        <w:t>Mở cmd (Command Prompt)</w:t>
-      </w:r>
-      <w:r>
-        <w:t xml:space="preserve"> trong thư mục này</w:t>
-      </w:r>
-    </w:p>
-    <w:p>
-      <w:pPr>
-        <w:jc w:val="both"/>
-      </w:pPr>
-      <w:r>
+        <w:t>Mở cmd (Command Prompt) trong thư mục này</w:t>
+      </w:r>
+    </w:p>
+    <w:p>
+      <w:pPr>
+        <w:jc w:val="both"/>
+      </w:pPr>
+      <w:r>
+        <w:rPr>
+          <w:noProof/>
+        </w:rPr>
         <w:drawing>
           <wp:inline distT="0" distB="0" distL="0" distR="0" wp14:anchorId="3F5E97B3" wp14:editId="2AEE8060">
             <wp:extent cx="1714739" cy="400106"/>
@@ -189,7 +192,7 @@
                     <pic:cNvPicPr/>
                   </pic:nvPicPr>
                   <pic:blipFill>
-                    <a:blip r:embed="rId6"/>
+                    <a:blip r:embed="rId7"/>
                     <a:stretch>
                       <a:fillRect/>
                     </a:stretch>
@@ -238,8 +241,6 @@
       </w:pPr>
       <w:r>
         <w:tab/>
-      </w:r>
-      <w:r>
         <w:t>Mở cmd (Command Prompt) và gõ:</w:t>
       </w:r>
     </w:p>
@@ -261,83 +262,80 @@
         <w:t xml:space="preserve">         //</w:t>
       </w:r>
       <w:r>
+        <w:t xml:space="preserve"> tạo một thư mục frontend chứa mã nguồn React.</w:t>
+      </w:r>
+    </w:p>
+    <w:p>
+      <w:pPr>
+        <w:jc w:val="both"/>
+      </w:pPr>
+      <w:r>
+        <w:tab/>
+      </w:r>
+      <w:r>
+        <w:rPr>
+          <w:b/>
+          <w:bCs/>
+        </w:rPr>
+        <w:t>cd frontend</w:t>
+      </w:r>
+      <w:r>
+        <w:t xml:space="preserve">                                     //</w:t>
+      </w:r>
+      <w:r>
+        <w:t xml:space="preserve"> d</w:t>
+      </w:r>
+      <w:r>
+        <w:t>i chuyển vào thư mục frontend</w:t>
+      </w:r>
+    </w:p>
+    <w:p>
+      <w:pPr>
+        <w:jc w:val="both"/>
+      </w:pPr>
+      <w:r>
+        <w:tab/>
+      </w:r>
+      <w:r>
+        <w:rPr>
+          <w:b/>
+          <w:bCs/>
+        </w:rPr>
+        <w:t>npm start</w:t>
+      </w:r>
+      <w:r>
+        <w:t xml:space="preserve">                                        // c</w:t>
+      </w:r>
+      <w:r>
+        <w:t>hạy ứng dụng React</w:t>
+      </w:r>
+    </w:p>
+    <w:p>
+      <w:pPr>
+        <w:jc w:val="both"/>
+      </w:pPr>
+    </w:p>
+    <w:p>
+      <w:pPr>
+        <w:jc w:val="both"/>
+        <w:rPr>
+          <w:b/>
+          <w:bCs/>
+        </w:rPr>
+      </w:pPr>
+      <w:r>
+        <w:t xml:space="preserve">            </w:t>
+      </w:r>
+      <w:r>
+        <w:sym w:font="Wingdings" w:char="F0E8"/>
+      </w:r>
+      <w:r>
         <w:t xml:space="preserve"> </w:t>
       </w:r>
       <w:r>
-        <w:t>tạo một thư mục frontend chứa mã nguồn React.</w:t>
-      </w:r>
-    </w:p>
-    <w:p>
-      <w:pPr>
-        <w:jc w:val="both"/>
-      </w:pPr>
-      <w:r>
-        <w:tab/>
-      </w:r>
-      <w:r>
-        <w:rPr>
-          <w:b/>
-          <w:bCs/>
-        </w:rPr>
-        <w:t>cd frontend</w:t>
-      </w:r>
-      <w:r>
-        <w:t xml:space="preserve">                                     //</w:t>
-      </w:r>
-      <w:r>
-        <w:t xml:space="preserve"> d</w:t>
-      </w:r>
-      <w:r>
-        <w:t>i chuyển vào thư mục frontend</w:t>
-      </w:r>
-    </w:p>
-    <w:p>
-      <w:pPr>
-        <w:jc w:val="both"/>
-      </w:pPr>
-      <w:r>
-        <w:tab/>
-      </w:r>
-      <w:r>
-        <w:rPr>
-          <w:b/>
-          <w:bCs/>
-        </w:rPr>
-        <w:t>npm start</w:t>
-      </w:r>
-      <w:r>
-        <w:t xml:space="preserve">                                        // c</w:t>
-      </w:r>
-      <w:r>
-        <w:t>hạy ứng dụng React</w:t>
-      </w:r>
-    </w:p>
-    <w:p>
-      <w:pPr>
-        <w:jc w:val="both"/>
-      </w:pPr>
-    </w:p>
-    <w:p>
-      <w:pPr>
-        <w:jc w:val="both"/>
-        <w:rPr>
-          <w:b/>
-          <w:bCs/>
-        </w:rPr>
-      </w:pPr>
-      <w:r>
-        <w:t xml:space="preserve">            </w:t>
-      </w:r>
-      <w:r>
-        <w:sym w:font="Wingdings" w:char="F0E8"/>
-      </w:r>
-      <w:r>
-        <w:t xml:space="preserve"> </w:t>
-      </w:r>
-      <w:r>
         <w:t xml:space="preserve">Ứng dụng React sẽ chạy ở </w:t>
       </w:r>
-      <w:hyperlink r:id="rId7" w:history="1">
+      <w:hyperlink r:id="rId8" w:history="1">
         <w:r>
           <w:rPr>
             <w:rStyle w:val="Hyperlink"/>
@@ -365,10 +363,7 @@
         <w:t>5</w:t>
       </w:r>
       <w:r>
-        <w:t xml:space="preserve">. </w:t>
-      </w:r>
-      <w:r>
-        <w:t>Tạo Node.js</w:t>
+        <w:t>. Tạo Node.js</w:t>
       </w:r>
       <w:r>
         <w:t xml:space="preserve"> (</w:t>
@@ -404,8 +399,6 @@
       </w:pPr>
       <w:r>
         <w:tab/>
-      </w:r>
-      <w:r>
         <w:t>Mở cmd (Command Prompt) và gõ:</w:t>
       </w:r>
     </w:p>
@@ -447,12 +440,6 @@
           <w:bCs/>
         </w:rPr>
         <w:tab/>
-      </w:r>
-      <w:r>
-        <w:rPr>
-          <w:b/>
-          <w:bCs/>
-        </w:rPr>
         <w:t>mkdir backend</w:t>
       </w:r>
     </w:p>
@@ -469,14 +456,7 @@
           <w:b/>
           <w:bCs/>
         </w:rPr>
-        <w:t xml:space="preserve">            </w:t>
-      </w:r>
-      <w:r>
-        <w:rPr>
-          <w:b/>
-          <w:bCs/>
-        </w:rPr>
-        <w:t>cd backend</w:t>
+        <w:t xml:space="preserve">            cd backend</w:t>
       </w:r>
     </w:p>
     <w:p>
@@ -502,10 +482,7 @@
         <w:t xml:space="preserve"> //</w:t>
       </w:r>
       <w:r>
-        <w:t xml:space="preserve"> </w:t>
-      </w:r>
-      <w:r>
-        <w:t>Khởi tạo một dự án Node.js mới trong thư mục backend</w:t>
+        <w:t xml:space="preserve"> Khởi tạo một dự án Node.js mới trong thư mục backend</w:t>
       </w:r>
     </w:p>
     <w:p>
@@ -541,10 +518,7 @@
         <w:t>//</w:t>
       </w:r>
       <w:r>
-        <w:t xml:space="preserve"> </w:t>
-      </w:r>
-      <w:r>
-        <w:t>Cài đặt các gói cơ bản cho Node.js</w:t>
+        <w:t xml:space="preserve"> Cài đặt các gói cơ bản cho Node.js</w:t>
       </w:r>
     </w:p>
     <w:p>
@@ -661,12 +635,6 @@
           <w:bCs/>
         </w:rPr>
         <w:tab/>
-      </w:r>
-      <w:r>
-        <w:rPr>
-          <w:b/>
-          <w:bCs/>
-        </w:rPr>
         <w:t>const cors = require('cors');</w:t>
       </w:r>
     </w:p>
@@ -693,12 +661,6 @@
           <w:bCs/>
         </w:rPr>
         <w:tab/>
-      </w:r>
-      <w:r>
-        <w:rPr>
-          <w:b/>
-          <w:bCs/>
-        </w:rPr>
         <w:t>const app = express();</w:t>
       </w:r>
     </w:p>
@@ -716,12 +678,6 @@
           <w:bCs/>
         </w:rPr>
         <w:tab/>
-      </w:r>
-      <w:r>
-        <w:rPr>
-          <w:b/>
-          <w:bCs/>
-        </w:rPr>
         <w:t>const port = 5000;</w:t>
       </w:r>
     </w:p>
@@ -747,13 +703,8 @@
           <w:b/>
           <w:bCs/>
         </w:rPr>
-        <w:tab/>
-      </w:r>
-      <w:r>
-        <w:rPr>
-          <w:b/>
-          <w:bCs/>
-        </w:rPr>
+        <w:lastRenderedPageBreak/>
+        <w:tab/>
         <w:t>app.use(cors());</w:t>
       </w:r>
     </w:p>
@@ -770,14 +721,7 @@
           <w:b/>
           <w:bCs/>
         </w:rPr>
-        <w:lastRenderedPageBreak/>
-        <w:tab/>
-      </w:r>
-      <w:r>
-        <w:rPr>
-          <w:b/>
-          <w:bCs/>
-        </w:rPr>
+        <w:tab/>
         <w:t>app.use(express.json());</w:t>
       </w:r>
     </w:p>
@@ -804,12 +748,6 @@
           <w:bCs/>
         </w:rPr>
         <w:tab/>
-      </w:r>
-      <w:r>
-        <w:rPr>
-          <w:b/>
-          <w:bCs/>
-        </w:rPr>
         <w:t>app.get('/', (req, res) =&gt; {</w:t>
       </w:r>
     </w:p>
@@ -834,12 +772,6 @@
           <w:bCs/>
         </w:rPr>
         <w:tab/>
-      </w:r>
-      <w:r>
-        <w:rPr>
-          <w:b/>
-          <w:bCs/>
-        </w:rPr>
         <w:t>res.send('Hello from backend!');</w:t>
       </w:r>
     </w:p>
@@ -857,12 +789,6 @@
           <w:bCs/>
         </w:rPr>
         <w:tab/>
-      </w:r>
-      <w:r>
-        <w:rPr>
-          <w:b/>
-          <w:bCs/>
-        </w:rPr>
         <w:t>});</w:t>
       </w:r>
     </w:p>
@@ -889,12 +815,6 @@
           <w:bCs/>
         </w:rPr>
         <w:tab/>
-      </w:r>
-      <w:r>
-        <w:rPr>
-          <w:b/>
-          <w:bCs/>
-        </w:rPr>
         <w:t>app.listen(port, () =&gt; {</w:t>
       </w:r>
     </w:p>
@@ -912,12 +832,6 @@
           <w:bCs/>
         </w:rPr>
         <w:tab/>
-      </w:r>
-      <w:r>
-        <w:rPr>
-          <w:b/>
-          <w:bCs/>
-        </w:rPr>
         <w:t xml:space="preserve">  console.log(`Server is running on http://localhost:${port}`);</w:t>
       </w:r>
     </w:p>
@@ -935,12 +849,6 @@
           <w:bCs/>
         </w:rPr>
         <w:tab/>
-      </w:r>
-      <w:r>
-        <w:rPr>
-          <w:b/>
-          <w:bCs/>
-        </w:rPr>
         <w:t>});</w:t>
       </w:r>
     </w:p>
@@ -1033,7 +941,7 @@
       <w:r>
         <w:t xml:space="preserve">Ứng dụng backend sẽ chạy ở </w:t>
       </w:r>
-      <w:hyperlink r:id="rId8" w:history="1">
+      <w:hyperlink r:id="rId9" w:history="1">
         <w:r>
           <w:rPr>
             <w:rStyle w:val="Hyperlink"/>
@@ -1074,6 +982,9 @@
         <w:jc w:val="center"/>
       </w:pPr>
       <w:r>
+        <w:rPr>
+          <w:noProof/>
+        </w:rPr>
         <w:drawing>
           <wp:inline distT="0" distB="0" distL="0" distR="0" wp14:anchorId="564058C4" wp14:editId="427DE22E">
             <wp:extent cx="2791215" cy="2667372"/>
@@ -1090,7 +1001,7 @@
                     <pic:cNvPicPr/>
                   </pic:nvPicPr>
                   <pic:blipFill>
-                    <a:blip r:embed="rId9"/>
+                    <a:blip r:embed="rId10"/>
                     <a:stretch>
                       <a:fillRect/>
                     </a:stretch>
@@ -1267,7 +1178,7 @@
         </w:rPr>
         <w:t xml:space="preserve">  "proxy": </w:t>
       </w:r>
-      <w:hyperlink r:id="rId10" w:history="1">
+      <w:hyperlink r:id="rId11" w:history="1">
         <w:r>
           <w:rPr>
             <w:rStyle w:val="Hyperlink"/>
@@ -1339,12 +1250,9 @@
         <w:t xml:space="preserve"> </w:t>
       </w:r>
       <w:r>
-        <w:t>T</w:t>
-      </w:r>
-      <w:r>
-        <w:t xml:space="preserve">hực hiện các yêu cầu từ React (frontend) đến một URL tương đối (ví dụ: /api/), React sẽ tự động chuyển hướng yêu cầu đến server Node.js đang chạy trên </w:t>
-      </w:r>
-      <w:hyperlink r:id="rId11" w:history="1">
+        <w:t xml:space="preserve">Thực hiện các yêu cầu từ React (frontend) đến một URL tương đối (ví dụ: /api/), React sẽ tự động chuyển hướng yêu cầu đến server Node.js đang chạy trên </w:t>
+      </w:r>
+      <w:hyperlink r:id="rId12" w:history="1">
         <w:r>
           <w:rPr>
             <w:rStyle w:val="Hyperlink"/>
@@ -1384,10 +1292,7 @@
         <w:jc w:val="both"/>
       </w:pPr>
       <w:r>
-        <w:t xml:space="preserve">// </w:t>
-      </w:r>
-      <w:r>
-        <w:t>Cập nhật App.js</w:t>
+        <w:t>// Cập nhật App.js</w:t>
       </w:r>
       <w:r>
         <w:rPr>
@@ -1901,7 +1806,7 @@
         </w:rPr>
         <w:t xml:space="preserve">       </w:t>
       </w:r>
-      <w:hyperlink r:id="rId12" w:history="1">
+      <w:hyperlink r:id="rId13" w:history="1">
         <w:r>
           <w:rPr>
             <w:rStyle w:val="Hyperlink"/>
@@ -1949,15 +1854,9 @@
         <w:t>Cài đặt</w:t>
       </w:r>
       <w:r>
-        <w:t xml:space="preserve"> </w:t>
-      </w:r>
-      <w:r>
-        <w:t>tại đường link:</w:t>
-      </w:r>
-      <w:r>
-        <w:t xml:space="preserve">      </w:t>
-      </w:r>
-      <w:hyperlink r:id="rId13" w:history="1">
+        <w:t xml:space="preserve"> tại đường link:      </w:t>
+      </w:r>
+      <w:hyperlink r:id="rId14" w:history="1">
         <w:r>
           <w:rPr>
             <w:rStyle w:val="Hyperlink"/>
@@ -1989,7 +1888,9 @@
         <w:rPr>
           <w:b/>
           <w:bCs/>
-        </w:rPr>
+          <w:noProof/>
+        </w:rPr>
+        <w:lastRenderedPageBreak/>
         <w:drawing>
           <wp:inline distT="0" distB="0" distL="0" distR="0" wp14:anchorId="102FC615" wp14:editId="5856F2C8">
             <wp:extent cx="3203674" cy="2269827"/>
@@ -2006,7 +1907,7 @@
                     <pic:cNvPicPr/>
                   </pic:nvPicPr>
                   <pic:blipFill>
-                    <a:blip r:embed="rId14"/>
+                    <a:blip r:embed="rId15"/>
                     <a:stretch>
                       <a:fillRect/>
                     </a:stretch>
@@ -2057,6 +1958,7 @@
         <w:rPr>
           <w:b/>
           <w:bCs/>
+          <w:noProof/>
         </w:rPr>
         <w:drawing>
           <wp:inline distT="0" distB="0" distL="0" distR="0" wp14:anchorId="612CB7EC" wp14:editId="7D801221">
@@ -2074,7 +1976,7 @@
                     <pic:cNvPicPr/>
                   </pic:nvPicPr>
                   <pic:blipFill>
-                    <a:blip r:embed="rId15"/>
+                    <a:blip r:embed="rId16"/>
                     <a:stretch>
                       <a:fillRect/>
                     </a:stretch>
@@ -3055,6 +2957,7 @@
   <w:style w:type="character" w:default="1" w:styleId="DefaultParagraphFont">
     <w:name w:val="Default Paragraph Font"/>
     <w:uiPriority w:val="1"/>
+    <w:semiHidden/>
     <w:unhideWhenUsed/>
   </w:style>
   <w:style w:type="table" w:default="1" w:styleId="TableNormal">

</xml_diff>